<commit_message>
Fix formatting on '.NET'
</commit_message>
<xml_diff>
--- a/Daniel_Litt_Resume.docx
+++ b/Daniel_Litt_Resume.docx
@@ -23,26 +23,14 @@
       <w:bookmarkStart w:id="0" w:name="_ocvpswguxa6m" w:colFirst="0" w:colLast="0"/>
       <w:bookmarkEnd w:id="0"/>
       <w:r>
-        <w:t xml:space="preserve">Daniel </w:t>
-      </w:r>
-      <w:proofErr w:type="gramStart"/>
-      <w:r>
-        <w:t xml:space="preserve">Litt  </w:t>
+        <w:t xml:space="preserve">Daniel Litt  </w:t>
       </w:r>
       <w:r>
         <w:rPr>
           <w:sz w:val="32"/>
           <w:szCs w:val="32"/>
         </w:rPr>
-        <w:t>Software</w:t>
-      </w:r>
-      <w:proofErr w:type="gramEnd"/>
-      <w:r>
-        <w:rPr>
-          <w:sz w:val="32"/>
-          <w:szCs w:val="32"/>
-        </w:rPr>
-        <w:t xml:space="preserve"> Engineer</w:t>
+        <w:t>Software Engineer</w:t>
       </w:r>
     </w:p>
     <w:p>
@@ -83,27 +71,13 @@
         <w:rPr>
           <w:color w:val="E91D63"/>
         </w:rPr>
-        <w:t>(765) 744-</w:t>
-      </w:r>
-      <w:proofErr w:type="gramStart"/>
-      <w:r>
-        <w:rPr>
-          <w:color w:val="E91D63"/>
-        </w:rPr>
-        <w:t xml:space="preserve">4598  </w:t>
+        <w:t xml:space="preserve">(765) 744-4598  </w:t>
       </w:r>
       <w:r>
         <w:rPr>
           <w:color w:val="000000"/>
         </w:rPr>
-        <w:t>|</w:t>
-      </w:r>
-      <w:proofErr w:type="gramEnd"/>
-      <w:r>
-        <w:rPr>
-          <w:color w:val="000000"/>
-        </w:rPr>
-        <w:t xml:space="preserve"> </w:t>
+        <w:t xml:space="preserve">| </w:t>
       </w:r>
       <w:hyperlink r:id="rId7">
         <w:r>
@@ -204,23 +178,7 @@
           <w:sz w:val="16"/>
           <w:szCs w:val="16"/>
         </w:rPr>
-        <w:t xml:space="preserve">C#, Python, Java, JavaScript, Typescript, C, C++, HTML, CSS, SASS, SQL, </w:t>
-      </w:r>
-      <w:proofErr w:type="spellStart"/>
-      <w:r>
-        <w:rPr>
-          <w:sz w:val="16"/>
-          <w:szCs w:val="16"/>
-        </w:rPr>
-        <w:t>MySQl</w:t>
-      </w:r>
-      <w:proofErr w:type="spellEnd"/>
-      <w:r>
-        <w:rPr>
-          <w:sz w:val="16"/>
-          <w:szCs w:val="16"/>
-        </w:rPr>
-        <w:t>, Oracle SQL, PHP, Swift, LaTeX</w:t>
+        <w:t>C#, Python, Java, JavaScript, Typescript, C, C++, HTML, CSS, SASS, SQL, MySQl, Oracle SQL, PHP, Swift, LaTeX</w:t>
       </w:r>
     </w:p>
     <w:p>
@@ -249,30 +207,7 @@
           <w:sz w:val="16"/>
           <w:szCs w:val="16"/>
         </w:rPr>
-        <w:t>Git, GitHub, GitHub Pages, Perforce, Uni</w:t>
-      </w:r>
-      <w:r>
-        <w:rPr>
-          <w:sz w:val="16"/>
-          <w:szCs w:val="16"/>
-        </w:rPr>
-        <w:t xml:space="preserve">ty, VR, Blender, Fusion 360, 3D printing, Arduino, </w:t>
-      </w:r>
-      <w:proofErr w:type="spellStart"/>
-      <w:r>
-        <w:rPr>
-          <w:sz w:val="16"/>
-          <w:szCs w:val="16"/>
-        </w:rPr>
-        <w:t>AutoHotKey</w:t>
-      </w:r>
-      <w:proofErr w:type="spellEnd"/>
-      <w:r>
-        <w:rPr>
-          <w:sz w:val="16"/>
-          <w:szCs w:val="16"/>
-        </w:rPr>
-        <w:t>, Google Cloud Platform, GSAP, Three.js, React, Puppeteer, REST, Firebase, Figma, Jira, Trello</w:t>
+        <w:t>Git, GitHub, GitHub Pages, Perforce, Unity, VR, Blender, Fusion 360, 3D printing, Arduino, AutoHotKey, Google Cloud Platform, GSAP, Three.js, React, Puppeteer, REST, Firebase, Figma, Jira, Trello</w:t>
       </w:r>
     </w:p>
     <w:p>
@@ -316,10 +251,7 @@
       <w:bookmarkStart w:id="4" w:name="_rlsx4o5b4mpo" w:colFirst="0" w:colLast="0"/>
       <w:bookmarkEnd w:id="4"/>
       <w:r>
-        <w:t xml:space="preserve">DEVELOPMENT </w:t>
-      </w:r>
-      <w:r>
-        <w:t>EXPERIENCE</w:t>
+        <w:t>DEVELOPMENT EXPERIENCE</w:t>
       </w:r>
     </w:p>
     <w:bookmarkStart w:id="5" w:name="_56syk6w1sd0z" w:colFirst="0" w:colLast="0"/>
@@ -410,23 +342,7 @@
           <w:sz w:val="16"/>
           <w:szCs w:val="16"/>
         </w:rPr>
-        <w:t xml:space="preserve">Designed and developed new modules on Tesla’s homegrown ERP application Warp which is used to plan, </w:t>
-      </w:r>
-      <w:proofErr w:type="gramStart"/>
-      <w:r>
-        <w:rPr>
-          <w:sz w:val="16"/>
-          <w:szCs w:val="16"/>
-        </w:rPr>
-        <w:t>procure</w:t>
-      </w:r>
-      <w:proofErr w:type="gramEnd"/>
-      <w:r>
-        <w:rPr>
-          <w:sz w:val="16"/>
-          <w:szCs w:val="16"/>
-        </w:rPr>
-        <w:t xml:space="preserve"> and produce cars</w:t>
+        <w:t>Designed and developed new modules on Tesla’s homegrown ERP application Warp which is used to plan, procure and produce cars</w:t>
       </w:r>
     </w:p>
     <w:p>
@@ -446,14 +362,21 @@
           <w:sz w:val="16"/>
           <w:szCs w:val="16"/>
         </w:rPr>
-        <w:t>Deve</w:t>
-      </w:r>
-      <w:r>
-        <w:rPr>
-          <w:sz w:val="16"/>
-          <w:szCs w:val="16"/>
-        </w:rPr>
-        <w:t>loped scalable solutions using tools like Angular, C#, .Net, MySQL</w:t>
+        <w:t>Developed scalable solutions using tools like Angular, C#, .N</w:t>
+      </w:r>
+      <w:r>
+        <w:rPr>
+          <w:sz w:val="16"/>
+          <w:szCs w:val="16"/>
+        </w:rPr>
+        <w:t>ET</w:t>
+      </w:r>
+      <w:r>
+        <w:rPr>
+          <w:sz w:val="16"/>
+          <w:szCs w:val="16"/>
+        </w:rPr>
+        <w:t>, MySQL</w:t>
       </w:r>
     </w:p>
     <w:bookmarkStart w:id="6" w:name="_76kzi0j5y96o" w:colFirst="0" w:colLast="0"/>
@@ -580,14 +503,7 @@
           <w:sz w:val="16"/>
           <w:szCs w:val="16"/>
         </w:rPr>
-        <w:t xml:space="preserve"> site to use tiered pay system, and comprehen</w:t>
-      </w:r>
-      <w:r>
-        <w:rPr>
-          <w:sz w:val="16"/>
-          <w:szCs w:val="16"/>
-        </w:rPr>
-        <w:t>sive content showcase</w:t>
+        <w:t xml:space="preserve"> site to use tiered pay system, and comprehensive content showcase</w:t>
       </w:r>
     </w:p>
     <w:p>
@@ -646,10 +562,7 @@
         <w:fldChar w:fldCharType="begin"/>
       </w:r>
       <w:r>
-        <w:instrText xml:space="preserve"> HYPERLINK "http://cms.bsu.e</w:instrText>
-      </w:r>
-      <w:r>
-        <w:instrText xml:space="preserve">du/academics/centersandinstitutes/ssrc" \h </w:instrText>
+        <w:instrText xml:space="preserve"> HYPERLINK "http://cms.bsu.edu/academics/centersandinstitutes/ssrc" \h </w:instrText>
       </w:r>
       <w:r>
         <w:fldChar w:fldCharType="separate"/>
@@ -717,23 +630,7 @@
           <w:sz w:val="16"/>
           <w:szCs w:val="16"/>
         </w:rPr>
-        <w:t xml:space="preserve"> designed to train social work students using Unity, </w:t>
-      </w:r>
-      <w:proofErr w:type="gramStart"/>
-      <w:r>
-        <w:rPr>
-          <w:sz w:val="16"/>
-          <w:szCs w:val="16"/>
-        </w:rPr>
-        <w:t>C#</w:t>
-      </w:r>
-      <w:proofErr w:type="gramEnd"/>
-      <w:r>
-        <w:rPr>
-          <w:sz w:val="16"/>
-          <w:szCs w:val="16"/>
-        </w:rPr>
-        <w:t xml:space="preserve"> and Firebase</w:t>
+        <w:t xml:space="preserve"> designed to train social work students using Unity, C# and Firebase</w:t>
       </w:r>
     </w:p>
     <w:p>
@@ -771,23 +668,7 @@
           <w:sz w:val="16"/>
           <w:szCs w:val="16"/>
         </w:rPr>
-        <w:t xml:space="preserve"> using Fusion 360, </w:t>
-      </w:r>
-      <w:proofErr w:type="gramStart"/>
-      <w:r>
-        <w:rPr>
-          <w:sz w:val="16"/>
-          <w:szCs w:val="16"/>
-        </w:rPr>
-        <w:t>Arduino</w:t>
-      </w:r>
-      <w:proofErr w:type="gramEnd"/>
-      <w:r>
-        <w:rPr>
-          <w:sz w:val="16"/>
-          <w:szCs w:val="16"/>
-        </w:rPr>
-        <w:t xml:space="preserve"> and C</w:t>
+        <w:t xml:space="preserve"> using Fusion 360, Arduino and C</w:t>
       </w:r>
     </w:p>
     <w:p>
@@ -818,17 +699,7 @@
             <w:szCs w:val="16"/>
             <w:u w:val="single"/>
           </w:rPr>
-          <w:t>Universal 4D-Attachments for Head-Mounted Disp</w:t>
-        </w:r>
-        <w:r>
-          <w:rPr>
-            <w:b/>
-            <w:color w:val="1155CC"/>
-            <w:sz w:val="16"/>
-            <w:szCs w:val="16"/>
-            <w:u w:val="single"/>
-          </w:rPr>
-          <w:t>lays with Olfactory Simulation</w:t>
+          <w:t>Universal 4D-Attachments for Head-Mounted Displays with Olfactory Simulation</w:t>
         </w:r>
       </w:hyperlink>
       <w:r>
@@ -914,14 +785,7 @@
           <w:sz w:val="16"/>
           <w:szCs w:val="16"/>
         </w:rPr>
-        <w:t>Architected pipeline to expedite simulation dat</w:t>
-      </w:r>
-      <w:r>
-        <w:rPr>
-          <w:sz w:val="16"/>
-          <w:szCs w:val="16"/>
-        </w:rPr>
-        <w:t>a processing using React and Google Cloud Platform</w:t>
+        <w:t>Architected pipeline to expedite simulation data processing using React and Google Cloud Platform</w:t>
       </w:r>
     </w:p>
     <w:p>
@@ -964,23 +828,7 @@
           <w:sz w:val="16"/>
           <w:szCs w:val="16"/>
         </w:rPr>
-        <w:t xml:space="preserve">: Designed and built IoT door opener using Arduino, </w:t>
-      </w:r>
-      <w:proofErr w:type="gramStart"/>
-      <w:r>
-        <w:rPr>
-          <w:sz w:val="16"/>
-          <w:szCs w:val="16"/>
-        </w:rPr>
-        <w:t>C</w:t>
-      </w:r>
-      <w:proofErr w:type="gramEnd"/>
-      <w:r>
-        <w:rPr>
-          <w:sz w:val="16"/>
-          <w:szCs w:val="16"/>
-        </w:rPr>
-        <w:t xml:space="preserve"> and 3D prints</w:t>
+        <w:t>: Designed and built IoT door opener using Arduino, C and 3D prints</w:t>
       </w:r>
     </w:p>
     <w:p>
@@ -1073,13 +921,7 @@
         </w:pBdr>
       </w:pPr>
       <w:r>
-        <w:t>AUGUST 2017</w:t>
-      </w:r>
-      <w:r>
-        <w:t xml:space="preserve"> - </w:t>
-      </w:r>
-      <w:r>
-        <w:t>MAY 2021 | GPA 3.953 | Graduated Summa Cum Laude</w:t>
+        <w:t>AUGUST 2017 - MAY 2021 | GPA 3.953 | Graduated Summa Cum Laude</w:t>
       </w:r>
     </w:p>
     <w:sectPr>

</xml_diff>

<commit_message>
Add capital l to MySQL
</commit_message>
<xml_diff>
--- a/Daniel_Litt_Resume.docx
+++ b/Daniel_Litt_Resume.docx
@@ -23,26 +23,14 @@
       <w:bookmarkStart w:id="0" w:name="_ocvpswguxa6m" w:colFirst="0" w:colLast="0"/>
       <w:bookmarkEnd w:id="0"/>
       <w:r>
-        <w:t xml:space="preserve">Daniel </w:t>
-      </w:r>
-      <w:proofErr w:type="gramStart"/>
-      <w:r>
-        <w:t xml:space="preserve">Litt  </w:t>
+        <w:t xml:space="preserve">Daniel Litt  </w:t>
       </w:r>
       <w:r>
         <w:rPr>
           <w:sz w:val="32"/>
           <w:szCs w:val="32"/>
         </w:rPr>
-        <w:t>Software</w:t>
-      </w:r>
-      <w:proofErr w:type="gramEnd"/>
-      <w:r>
-        <w:rPr>
-          <w:sz w:val="32"/>
-          <w:szCs w:val="32"/>
-        </w:rPr>
-        <w:t xml:space="preserve"> Engineer</w:t>
+        <w:t>Software Engineer</w:t>
       </w:r>
     </w:p>
     <w:p>
@@ -83,27 +71,13 @@
         <w:rPr>
           <w:color w:val="E91D63"/>
         </w:rPr>
-        <w:t>(765) 744-</w:t>
-      </w:r>
-      <w:proofErr w:type="gramStart"/>
-      <w:r>
-        <w:rPr>
-          <w:color w:val="E91D63"/>
-        </w:rPr>
-        <w:t xml:space="preserve">4598  </w:t>
+        <w:t xml:space="preserve">(765) 744-4598  </w:t>
       </w:r>
       <w:r>
         <w:rPr>
           <w:color w:val="000000"/>
         </w:rPr>
-        <w:t>|</w:t>
-      </w:r>
-      <w:proofErr w:type="gramEnd"/>
-      <w:r>
-        <w:rPr>
-          <w:color w:val="000000"/>
-        </w:rPr>
-        <w:t xml:space="preserve"> </w:t>
+        <w:t xml:space="preserve">| </w:t>
       </w:r>
       <w:hyperlink r:id="rId7">
         <w:r>
@@ -206,15 +180,13 @@
         </w:rPr>
         <w:t xml:space="preserve">C#, Python, Java, JavaScript, Typescript, C, C++, HTML, CSS, SASS, SQL, </w:t>
       </w:r>
-      <w:proofErr w:type="spellStart"/>
-      <w:r>
-        <w:rPr>
-          <w:sz w:val="16"/>
-          <w:szCs w:val="16"/>
-        </w:rPr>
-        <w:t>MySQl</w:t>
-      </w:r>
-      <w:proofErr w:type="spellEnd"/>
+      <w:r>
+        <w:rPr>
+          <w:sz w:val="16"/>
+          <w:szCs w:val="16"/>
+        </w:rPr>
+        <w:t>MySQL</w:t>
+      </w:r>
       <w:r>
         <w:rPr>
           <w:sz w:val="16"/>
@@ -400,23 +372,7 @@
           <w:sz w:val="16"/>
           <w:szCs w:val="16"/>
         </w:rPr>
-        <w:t xml:space="preserve">Designed and developed new modules on Tesla’s homegrown ERP application Warp which is used to plan, </w:t>
-      </w:r>
-      <w:proofErr w:type="gramStart"/>
-      <w:r>
-        <w:rPr>
-          <w:sz w:val="16"/>
-          <w:szCs w:val="16"/>
-        </w:rPr>
-        <w:t>procure</w:t>
-      </w:r>
-      <w:proofErr w:type="gramEnd"/>
-      <w:r>
-        <w:rPr>
-          <w:sz w:val="16"/>
-          <w:szCs w:val="16"/>
-        </w:rPr>
-        <w:t xml:space="preserve"> and produce cars</w:t>
+        <w:t>Designed and developed new modules on Tesla’s homegrown ERP application Warp which is used to plan, procure and produce cars</w:t>
       </w:r>
     </w:p>
     <w:p>
@@ -436,15 +392,7 @@
           <w:sz w:val="16"/>
           <w:szCs w:val="16"/>
         </w:rPr>
-        <w:t xml:space="preserve">Developed scalable solutions using tools like Angular, C#, </w:t>
-      </w:r>
-      <w:proofErr w:type="gramStart"/>
-      <w:r>
-        <w:rPr>
-          <w:sz w:val="16"/>
-          <w:szCs w:val="16"/>
-        </w:rPr>
-        <w:t>.N</w:t>
+        <w:t>Developed scalable solutions using tools like Angular, C#, .N</w:t>
       </w:r>
       <w:r>
         <w:rPr>
@@ -453,7 +401,6 @@
         </w:rPr>
         <w:t>ET</w:t>
       </w:r>
-      <w:proofErr w:type="gramEnd"/>
       <w:r>
         <w:rPr>
           <w:sz w:val="16"/>
@@ -720,23 +667,7 @@
           <w:sz w:val="16"/>
           <w:szCs w:val="16"/>
         </w:rPr>
-        <w:t xml:space="preserve"> designed to train social work students using Unity, </w:t>
-      </w:r>
-      <w:proofErr w:type="gramStart"/>
-      <w:r>
-        <w:rPr>
-          <w:sz w:val="16"/>
-          <w:szCs w:val="16"/>
-        </w:rPr>
-        <w:t>C#</w:t>
-      </w:r>
-      <w:proofErr w:type="gramEnd"/>
-      <w:r>
-        <w:rPr>
-          <w:sz w:val="16"/>
-          <w:szCs w:val="16"/>
-        </w:rPr>
-        <w:t xml:space="preserve"> and Firebase</w:t>
+        <w:t xml:space="preserve"> designed to train social work students using Unity, C# and Firebase</w:t>
       </w:r>
     </w:p>
     <w:p>
@@ -774,23 +705,7 @@
           <w:sz w:val="16"/>
           <w:szCs w:val="16"/>
         </w:rPr>
-        <w:t xml:space="preserve"> using Fusion 360, </w:t>
-      </w:r>
-      <w:proofErr w:type="gramStart"/>
-      <w:r>
-        <w:rPr>
-          <w:sz w:val="16"/>
-          <w:szCs w:val="16"/>
-        </w:rPr>
-        <w:t>Arduino</w:t>
-      </w:r>
-      <w:proofErr w:type="gramEnd"/>
-      <w:r>
-        <w:rPr>
-          <w:sz w:val="16"/>
-          <w:szCs w:val="16"/>
-        </w:rPr>
-        <w:t xml:space="preserve"> and C</w:t>
+        <w:t xml:space="preserve"> using Fusion 360, Arduino and C</w:t>
       </w:r>
     </w:p>
     <w:p>
@@ -950,23 +865,7 @@
           <w:sz w:val="16"/>
           <w:szCs w:val="16"/>
         </w:rPr>
-        <w:t xml:space="preserve">: Designed and built IoT door opener using Arduino, </w:t>
-      </w:r>
-      <w:proofErr w:type="gramStart"/>
-      <w:r>
-        <w:rPr>
-          <w:sz w:val="16"/>
-          <w:szCs w:val="16"/>
-        </w:rPr>
-        <w:t>C</w:t>
-      </w:r>
-      <w:proofErr w:type="gramEnd"/>
-      <w:r>
-        <w:rPr>
-          <w:sz w:val="16"/>
-          <w:szCs w:val="16"/>
-        </w:rPr>
-        <w:t xml:space="preserve"> and 3D prints</w:t>
+        <w:t>: Designed and built IoT door opener using Arduino, C and 3D prints</w:t>
       </w:r>
     </w:p>
     <w:p>

</xml_diff>

<commit_message>
Add Substance Painter as skill
</commit_message>
<xml_diff>
--- a/Daniel_Litt_Resume.docx
+++ b/Daniel_Litt_Resume.docx
@@ -23,14 +23,26 @@
       <w:bookmarkStart w:id="0" w:name="_ocvpswguxa6m" w:colFirst="0" w:colLast="0"/>
       <w:bookmarkEnd w:id="0"/>
       <w:r>
-        <w:t xml:space="preserve">Daniel Litt  </w:t>
+        <w:t xml:space="preserve">Daniel </w:t>
+      </w:r>
+      <w:proofErr w:type="gramStart"/>
+      <w:r>
+        <w:t xml:space="preserve">Litt  </w:t>
       </w:r>
       <w:r>
         <w:rPr>
           <w:sz w:val="32"/>
           <w:szCs w:val="32"/>
         </w:rPr>
-        <w:t>Software Engineer</w:t>
+        <w:t>Software</w:t>
+      </w:r>
+      <w:proofErr w:type="gramEnd"/>
+      <w:r>
+        <w:rPr>
+          <w:sz w:val="32"/>
+          <w:szCs w:val="32"/>
+        </w:rPr>
+        <w:t xml:space="preserve"> Engineer</w:t>
       </w:r>
     </w:p>
     <w:p>
@@ -71,13 +83,27 @@
         <w:rPr>
           <w:color w:val="E91D63"/>
         </w:rPr>
-        <w:t xml:space="preserve">(765) 744-4598  </w:t>
+        <w:t>(765) 744-</w:t>
+      </w:r>
+      <w:proofErr w:type="gramStart"/>
+      <w:r>
+        <w:rPr>
+          <w:color w:val="E91D63"/>
+        </w:rPr>
+        <w:t xml:space="preserve">4598  </w:t>
       </w:r>
       <w:r>
         <w:rPr>
           <w:color w:val="000000"/>
         </w:rPr>
-        <w:t xml:space="preserve">| </w:t>
+        <w:t>|</w:t>
+      </w:r>
+      <w:proofErr w:type="gramEnd"/>
+      <w:r>
+        <w:rPr>
+          <w:color w:val="000000"/>
+        </w:rPr>
+        <w:t xml:space="preserve"> </w:t>
       </w:r>
       <w:hyperlink r:id="rId7">
         <w:r>
@@ -221,7 +247,21 @@
           <w:sz w:val="16"/>
           <w:szCs w:val="16"/>
         </w:rPr>
-        <w:t xml:space="preserve">Git, GitHub, GitHub Pages, Perforce, Unity, VR, Blender, Fusion 360, 3D printing, Arduino, </w:t>
+        <w:t>Git, GitHub, GitHub Pages, Perforce, Unity, VR, Blender,</w:t>
+      </w:r>
+      <w:r>
+        <w:rPr>
+          <w:sz w:val="16"/>
+          <w:szCs w:val="16"/>
+        </w:rPr>
+        <w:t xml:space="preserve"> Substance Painter,</w:t>
+      </w:r>
+      <w:r>
+        <w:rPr>
+          <w:sz w:val="16"/>
+          <w:szCs w:val="16"/>
+        </w:rPr>
+        <w:t xml:space="preserve"> Fusion 360, 3D printing, Arduino, </w:t>
       </w:r>
       <w:proofErr w:type="spellStart"/>
       <w:r>
@@ -372,7 +412,23 @@
           <w:sz w:val="16"/>
           <w:szCs w:val="16"/>
         </w:rPr>
-        <w:t>Designed and developed new modules on Tesla’s homegrown ERP application Warp which is used to plan, procure and produce cars</w:t>
+        <w:t xml:space="preserve">Designed and developed new modules on Tesla’s homegrown ERP application Warp which is used to plan, </w:t>
+      </w:r>
+      <w:proofErr w:type="gramStart"/>
+      <w:r>
+        <w:rPr>
+          <w:sz w:val="16"/>
+          <w:szCs w:val="16"/>
+        </w:rPr>
+        <w:t>procure</w:t>
+      </w:r>
+      <w:proofErr w:type="gramEnd"/>
+      <w:r>
+        <w:rPr>
+          <w:sz w:val="16"/>
+          <w:szCs w:val="16"/>
+        </w:rPr>
+        <w:t xml:space="preserve"> and produce cars</w:t>
       </w:r>
     </w:p>
     <w:p>
@@ -392,7 +448,15 @@
           <w:sz w:val="16"/>
           <w:szCs w:val="16"/>
         </w:rPr>
-        <w:t>Developed scalable solutions using tools like Angular, C#, .N</w:t>
+        <w:t xml:space="preserve">Developed scalable solutions using tools like Angular, C#, </w:t>
+      </w:r>
+      <w:proofErr w:type="gramStart"/>
+      <w:r>
+        <w:rPr>
+          <w:sz w:val="16"/>
+          <w:szCs w:val="16"/>
+        </w:rPr>
+        <w:t>.N</w:t>
       </w:r>
       <w:r>
         <w:rPr>
@@ -401,6 +465,7 @@
         </w:rPr>
         <w:t>ET</w:t>
       </w:r>
+      <w:proofErr w:type="gramEnd"/>
       <w:r>
         <w:rPr>
           <w:sz w:val="16"/>
@@ -667,7 +732,23 @@
           <w:sz w:val="16"/>
           <w:szCs w:val="16"/>
         </w:rPr>
-        <w:t xml:space="preserve"> designed to train social work students using Unity, C# and Firebase</w:t>
+        <w:t xml:space="preserve"> designed to train social work students using Unity, </w:t>
+      </w:r>
+      <w:proofErr w:type="gramStart"/>
+      <w:r>
+        <w:rPr>
+          <w:sz w:val="16"/>
+          <w:szCs w:val="16"/>
+        </w:rPr>
+        <w:t>C#</w:t>
+      </w:r>
+      <w:proofErr w:type="gramEnd"/>
+      <w:r>
+        <w:rPr>
+          <w:sz w:val="16"/>
+          <w:szCs w:val="16"/>
+        </w:rPr>
+        <w:t xml:space="preserve"> and Firebase</w:t>
       </w:r>
     </w:p>
     <w:p>
@@ -705,7 +786,23 @@
           <w:sz w:val="16"/>
           <w:szCs w:val="16"/>
         </w:rPr>
-        <w:t xml:space="preserve"> using Fusion 360, Arduino and C</w:t>
+        <w:t xml:space="preserve"> using Fusion 360, </w:t>
+      </w:r>
+      <w:proofErr w:type="gramStart"/>
+      <w:r>
+        <w:rPr>
+          <w:sz w:val="16"/>
+          <w:szCs w:val="16"/>
+        </w:rPr>
+        <w:t>Arduino</w:t>
+      </w:r>
+      <w:proofErr w:type="gramEnd"/>
+      <w:r>
+        <w:rPr>
+          <w:sz w:val="16"/>
+          <w:szCs w:val="16"/>
+        </w:rPr>
+        <w:t xml:space="preserve"> and C</w:t>
       </w:r>
     </w:p>
     <w:p>
@@ -865,7 +962,23 @@
           <w:sz w:val="16"/>
           <w:szCs w:val="16"/>
         </w:rPr>
-        <w:t>: Designed and built IoT door opener using Arduino, C and 3D prints</w:t>
+        <w:t xml:space="preserve">: Designed and built IoT door opener using Arduino, </w:t>
+      </w:r>
+      <w:proofErr w:type="gramStart"/>
+      <w:r>
+        <w:rPr>
+          <w:sz w:val="16"/>
+          <w:szCs w:val="16"/>
+        </w:rPr>
+        <w:t>C</w:t>
+      </w:r>
+      <w:proofErr w:type="gramEnd"/>
+      <w:r>
+        <w:rPr>
+          <w:sz w:val="16"/>
+          <w:szCs w:val="16"/>
+        </w:rPr>
+        <w:t xml:space="preserve"> and 3D prints</w:t>
       </w:r>
     </w:p>
     <w:p>

</xml_diff>

<commit_message>
Add mention of electron under ssrc
</commit_message>
<xml_diff>
--- a/Daniel_Litt_Resume.docx
+++ b/Daniel_Litt_Resume.docx
@@ -412,23 +412,7 @@
           <w:sz w:val="16"/>
           <w:szCs w:val="16"/>
         </w:rPr>
-        <w:t xml:space="preserve">Designed and developed new modules on Tesla’s homegrown ERP application Warp which is used to plan, </w:t>
-      </w:r>
-      <w:proofErr w:type="gramStart"/>
-      <w:r>
-        <w:rPr>
-          <w:sz w:val="16"/>
-          <w:szCs w:val="16"/>
-        </w:rPr>
-        <w:t>procure</w:t>
-      </w:r>
-      <w:proofErr w:type="gramEnd"/>
-      <w:r>
-        <w:rPr>
-          <w:sz w:val="16"/>
-          <w:szCs w:val="16"/>
-        </w:rPr>
-        <w:t xml:space="preserve"> and produce cars</w:t>
+        <w:t>Designed and developed new modules on Tesla’s homegrown ERP application Warp which is used to plan, procure and produce cars</w:t>
       </w:r>
     </w:p>
     <w:p>
@@ -448,15 +432,7 @@
           <w:sz w:val="16"/>
           <w:szCs w:val="16"/>
         </w:rPr>
-        <w:t xml:space="preserve">Developed scalable solutions using tools like Angular, C#, </w:t>
-      </w:r>
-      <w:proofErr w:type="gramStart"/>
-      <w:r>
-        <w:rPr>
-          <w:sz w:val="16"/>
-          <w:szCs w:val="16"/>
-        </w:rPr>
-        <w:t>.N</w:t>
+        <w:t>Developed scalable solutions using tools like Angular, C#, .N</w:t>
       </w:r>
       <w:r>
         <w:rPr>
@@ -465,7 +441,6 @@
         </w:rPr>
         <w:t>ET</w:t>
       </w:r>
-      <w:proofErr w:type="gramEnd"/>
       <w:r>
         <w:rPr>
           <w:sz w:val="16"/>
@@ -732,23 +707,7 @@
           <w:sz w:val="16"/>
           <w:szCs w:val="16"/>
         </w:rPr>
-        <w:t xml:space="preserve"> designed to train social work students using Unity, </w:t>
-      </w:r>
-      <w:proofErr w:type="gramStart"/>
-      <w:r>
-        <w:rPr>
-          <w:sz w:val="16"/>
-          <w:szCs w:val="16"/>
-        </w:rPr>
-        <w:t>C#</w:t>
-      </w:r>
-      <w:proofErr w:type="gramEnd"/>
-      <w:r>
-        <w:rPr>
-          <w:sz w:val="16"/>
-          <w:szCs w:val="16"/>
-        </w:rPr>
-        <w:t xml:space="preserve"> and Firebase</w:t>
+        <w:t xml:space="preserve"> designed to train social work students using Unity, C# and Firebase</w:t>
       </w:r>
     </w:p>
     <w:p>
@@ -786,23 +745,7 @@
           <w:sz w:val="16"/>
           <w:szCs w:val="16"/>
         </w:rPr>
-        <w:t xml:space="preserve"> using Fusion 360, </w:t>
-      </w:r>
-      <w:proofErr w:type="gramStart"/>
-      <w:r>
-        <w:rPr>
-          <w:sz w:val="16"/>
-          <w:szCs w:val="16"/>
-        </w:rPr>
-        <w:t>Arduino</w:t>
-      </w:r>
-      <w:proofErr w:type="gramEnd"/>
-      <w:r>
-        <w:rPr>
-          <w:sz w:val="16"/>
-          <w:szCs w:val="16"/>
-        </w:rPr>
-        <w:t xml:space="preserve"> and C</w:t>
+        <w:t xml:space="preserve"> using Fusion 360, Arduino and C</w:t>
       </w:r>
     </w:p>
     <w:p>
@@ -919,7 +862,21 @@
           <w:sz w:val="16"/>
           <w:szCs w:val="16"/>
         </w:rPr>
-        <w:t>Architected pipeline to expedite simulation data processing using React and Google Cloud Platform</w:t>
+        <w:t>Architected pipeline to expedite simulation data processing using React</w:t>
+      </w:r>
+      <w:r>
+        <w:rPr>
+          <w:sz w:val="16"/>
+          <w:szCs w:val="16"/>
+        </w:rPr>
+        <w:t>, Electron</w:t>
+      </w:r>
+      <w:r>
+        <w:rPr>
+          <w:sz w:val="16"/>
+          <w:szCs w:val="16"/>
+        </w:rPr>
+        <w:t xml:space="preserve"> and Google Cloud Platform</w:t>
       </w:r>
     </w:p>
     <w:p>
@@ -2215,7 +2172,6 @@
   <w:style w:type="character" w:default="1" w:styleId="DefaultParagraphFont">
     <w:name w:val="Default Paragraph Font"/>
     <w:uiPriority w:val="1"/>
-    <w:semiHidden/>
     <w:unhideWhenUsed/>
   </w:style>
   <w:style w:type="table" w:default="1" w:styleId="TableNormal">

</xml_diff>